<commit_message>
Sitemap, uppdaterad version 2.0
</commit_message>
<xml_diff>
--- a/WUE_ehandel/Documentation/2. Sitemap.docx
+++ b/WUE_ehandel/Documentation/2. Sitemap.docx
@@ -2,9 +2,419 @@
 <file path=word/document.xml><?xml version="1.0" encoding="utf-8"?>
 <w:document xmlns:wpc="http://schemas.microsoft.com/office/word/2010/wordprocessingCanvas" xmlns:cx="http://schemas.microsoft.com/office/drawing/2014/chartex" xmlns:cx1="http://schemas.microsoft.com/office/drawing/2015/9/8/chartex" xmlns:cx2="http://schemas.microsoft.com/office/drawing/2015/10/21/chartex" xmlns:cx3="http://schemas.microsoft.com/office/drawing/2016/5/9/chartex" xmlns:cx4="http://schemas.microsoft.com/office/drawing/2016/5/10/chartex" xmlns:cx5="http://schemas.microsoft.com/office/drawing/2016/5/11/chartex" xmlns:cx6="http://schemas.microsoft.com/office/drawing/2016/5/12/chartex" xmlns:cx7="http://schemas.microsoft.com/office/drawing/2016/5/13/chartex" xmlns:cx8="http://schemas.microsoft.com/office/drawing/2016/5/14/chartex" xmlns:mc="http://schemas.openxmlformats.org/markup-compatibility/2006" xmlns:aink="http://schemas.microsoft.com/office/drawing/2016/ink" xmlns:am3d="http://schemas.microsoft.com/office/drawing/2017/model3d" xmlns:o="urn:schemas-microsoft-com:office:office" xmlns:r="http://schemas.openxmlformats.org/officeDocument/2006/relationships" xmlns:m="http://schemas.openxmlformats.org/officeDocument/2006/math" xmlns:v="urn:schemas-microsoft-com:vml" xmlns:wp14="http://schemas.microsoft.com/office/word/2010/wordprocessingDrawing" xmlns:wp="http://schemas.openxmlformats.org/drawingml/2006/wordprocessingDrawing" xmlns:w10="urn:schemas-microsoft-com:office:word" xmlns:w="http://schemas.openxmlformats.org/wordprocessingml/2006/main" xmlns:w14="http://schemas.microsoft.com/office/word/2010/wordml" xmlns:w15="http://schemas.microsoft.com/office/word/2012/wordml" xmlns:w16cid="http://schemas.microsoft.com/office/word/2016/wordml/cid" xmlns:w16se="http://schemas.microsoft.com/office/word/2015/wordml/symex" xmlns:wpg="http://schemas.microsoft.com/office/word/2010/wordprocessingGroup" xmlns:wpi="http://schemas.microsoft.com/office/word/2010/wordprocessingInk" xmlns:wne="http://schemas.microsoft.com/office/word/2006/wordml" xmlns:wps="http://schemas.microsoft.com/office/word/2010/wordprocessingShape" mc:Ignorable="w14 w15 w16se w16cid wp14">
   <w:body>
-    <w:bookmarkStart w:id="0" w:name="_GoBack"/>
-    <w:bookmarkEnd w:id="0"/>
     <w:p>
+      <w:bookmarkStart w:id="0" w:name="_GoBack"/>
+      <w:bookmarkEnd w:id="0"/>
+      <w:r>
+        <w:rPr>
+          <w:noProof/>
+        </w:rPr>
+        <mc:AlternateContent>
+          <mc:Choice Requires="wps">
+            <w:drawing>
+              <wp:anchor distT="0" distB="0" distL="114300" distR="114300" simplePos="0" relativeHeight="251701248" behindDoc="0" locked="0" layoutInCell="1" allowOverlap="1" wp14:anchorId="5E33B05C" wp14:editId="0001AB18">
+                <wp:simplePos x="0" y="0"/>
+                <wp:positionH relativeFrom="column">
+                  <wp:posOffset>6112510</wp:posOffset>
+                </wp:positionH>
+                <wp:positionV relativeFrom="paragraph">
+                  <wp:posOffset>5071908</wp:posOffset>
+                </wp:positionV>
+                <wp:extent cx="1792605" cy="807608"/>
+                <wp:effectExtent l="0" t="0" r="10795" b="18415"/>
+                <wp:wrapNone/>
+                <wp:docPr id="21" name="Textruta 21"/>
+                <wp:cNvGraphicFramePr/>
+                <a:graphic xmlns:a="http://schemas.openxmlformats.org/drawingml/2006/main">
+                  <a:graphicData uri="http://schemas.microsoft.com/office/word/2010/wordprocessingShape">
+                    <wps:wsp>
+                      <wps:cNvSpPr txBox="1"/>
+                      <wps:spPr>
+                        <a:xfrm>
+                          <a:off x="0" y="0"/>
+                          <a:ext cx="1792605" cy="807608"/>
+                        </a:xfrm>
+                        <a:prstGeom prst="rect">
+                          <a:avLst/>
+                        </a:prstGeom>
+                        <a:solidFill>
+                          <a:schemeClr val="lt1"/>
+                        </a:solidFill>
+                        <a:ln w="6350">
+                          <a:solidFill>
+                            <a:prstClr val="black"/>
+                          </a:solidFill>
+                        </a:ln>
+                      </wps:spPr>
+                      <wps:txbx>
+                        <w:txbxContent>
+                          <w:p>
+                            <w:pPr>
+                              <w:jc w:val="center"/>
+                              <w:rPr>
+                                <w:b/>
+                                <w:sz w:val="16"/>
+                                <w:szCs w:val="16"/>
+                              </w:rPr>
+                            </w:pPr>
+                          </w:p>
+                          <w:p>
+                            <w:pPr>
+                              <w:jc w:val="center"/>
+                              <w:rPr>
+                                <w:b/>
+                              </w:rPr>
+                            </w:pPr>
+                            <w:r>
+                              <w:rPr>
+                                <w:b/>
+                              </w:rPr>
+                              <w:t>Ändra användare</w:t>
+                            </w:r>
+                            <w:r>
+                              <w:rPr>
+                                <w:b/>
+                              </w:rPr>
+                              <w:t xml:space="preserve"> samt lösenord</w:t>
+                            </w:r>
+                          </w:p>
+                          <w:p>
+                            <w:pPr>
+                              <w:jc w:val="center"/>
+                              <w:rPr>
+                                <w:b/>
+                              </w:rPr>
+                            </w:pPr>
+                            <w:r>
+                              <w:rPr>
+                                <w:b/>
+                              </w:rPr>
+                              <w:t>(sida</w:t>
+                            </w:r>
+                            <w:r>
+                              <w:rPr>
+                                <w:b/>
+                              </w:rPr>
+                              <w:t xml:space="preserve"> 2</w:t>
+                            </w:r>
+                            <w:r>
+                              <w:rPr>
+                                <w:b/>
+                              </w:rPr>
+                              <w:t>0</w:t>
+                            </w:r>
+                            <w:r>
+                              <w:rPr>
+                                <w:b/>
+                              </w:rPr>
+                              <w:t>)</w:t>
+                            </w:r>
+                          </w:p>
+                          <w:p>
+                            <w:pPr>
+                              <w:jc w:val="center"/>
+                            </w:pPr>
+                          </w:p>
+                        </w:txbxContent>
+                      </wps:txbx>
+                      <wps:bodyPr rot="0" spcFirstLastPara="0" vertOverflow="overflow" horzOverflow="overflow" vert="horz" wrap="square" lIns="91440" tIns="45720" rIns="91440" bIns="45720" numCol="1" spcCol="0" rtlCol="0" fromWordArt="0" anchor="t" anchorCtr="0" forceAA="0" compatLnSpc="1">
+                        <a:prstTxWarp prst="textNoShape">
+                          <a:avLst/>
+                        </a:prstTxWarp>
+                        <a:noAutofit/>
+                      </wps:bodyPr>
+                    </wps:wsp>
+                  </a:graphicData>
+                </a:graphic>
+                <wp14:sizeRelH relativeFrom="margin">
+                  <wp14:pctWidth>0</wp14:pctWidth>
+                </wp14:sizeRelH>
+                <wp14:sizeRelV relativeFrom="margin">
+                  <wp14:pctHeight>0</wp14:pctHeight>
+                </wp14:sizeRelV>
+              </wp:anchor>
+            </w:drawing>
+          </mc:Choice>
+          <mc:Fallback>
+            <w:pict>
+              <v:shapetype w14:anchorId="5E33B05C" id="_x0000_t202" coordsize="21600,21600" o:spt="202" path="m,l,21600r21600,l21600,xe">
+                <v:stroke joinstyle="miter"/>
+                <v:path gradientshapeok="t" o:connecttype="rect"/>
+              </v:shapetype>
+              <v:shape id="Textruta 21" o:spid="_x0000_s1026" type="#_x0000_t202" style="position:absolute;margin-left:481.3pt;margin-top:399.35pt;width:141.15pt;height:63.6pt;z-index:251701248;visibility:visible;mso-wrap-style:square;mso-width-percent:0;mso-height-percent:0;mso-wrap-distance-left:9pt;mso-wrap-distance-top:0;mso-wrap-distance-right:9pt;mso-wrap-distance-bottom:0;mso-position-horizontal:absolute;mso-position-horizontal-relative:text;mso-position-vertical:absolute;mso-position-vertical-relative:text;mso-width-percent:0;mso-height-percent:0;mso-width-relative:margin;mso-height-relative:margin;v-text-anchor:top" o:gfxdata="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" fillcolor="white [3201]" strokeweight=".5pt">
+                <v:textbox>
+                  <w:txbxContent>
+                    <w:p>
+                      <w:pPr>
+                        <w:jc w:val="center"/>
+                        <w:rPr>
+                          <w:b/>
+                          <w:sz w:val="16"/>
+                          <w:szCs w:val="16"/>
+                        </w:rPr>
+                      </w:pPr>
+                    </w:p>
+                    <w:p>
+                      <w:pPr>
+                        <w:jc w:val="center"/>
+                        <w:rPr>
+                          <w:b/>
+                        </w:rPr>
+                      </w:pPr>
+                      <w:r>
+                        <w:rPr>
+                          <w:b/>
+                        </w:rPr>
+                        <w:t>Ändra användare</w:t>
+                      </w:r>
+                      <w:r>
+                        <w:rPr>
+                          <w:b/>
+                        </w:rPr>
+                        <w:t xml:space="preserve"> samt lösenord</w:t>
+                      </w:r>
+                    </w:p>
+                    <w:p>
+                      <w:pPr>
+                        <w:jc w:val="center"/>
+                        <w:rPr>
+                          <w:b/>
+                        </w:rPr>
+                      </w:pPr>
+                      <w:r>
+                        <w:rPr>
+                          <w:b/>
+                        </w:rPr>
+                        <w:t>(sida</w:t>
+                      </w:r>
+                      <w:r>
+                        <w:rPr>
+                          <w:b/>
+                        </w:rPr>
+                        <w:t xml:space="preserve"> 2</w:t>
+                      </w:r>
+                      <w:r>
+                        <w:rPr>
+                          <w:b/>
+                        </w:rPr>
+                        <w:t>0</w:t>
+                      </w:r>
+                      <w:r>
+                        <w:rPr>
+                          <w:b/>
+                        </w:rPr>
+                        <w:t>)</w:t>
+                      </w:r>
+                    </w:p>
+                    <w:p>
+                      <w:pPr>
+                        <w:jc w:val="center"/>
+                      </w:pPr>
+                    </w:p>
+                  </w:txbxContent>
+                </v:textbox>
+              </v:shape>
+            </w:pict>
+          </mc:Fallback>
+        </mc:AlternateContent>
+      </w:r>
+      <w:r>
+        <w:rPr>
+          <w:noProof/>
+        </w:rPr>
+        <mc:AlternateContent>
+          <mc:Choice Requires="wps">
+            <w:drawing>
+              <wp:anchor distT="0" distB="0" distL="114300" distR="114300" simplePos="0" relativeHeight="251699200" behindDoc="0" locked="0" layoutInCell="1" allowOverlap="1" wp14:anchorId="19F9180E" wp14:editId="041C882A">
+                <wp:simplePos x="0" y="0"/>
+                <wp:positionH relativeFrom="column">
+                  <wp:posOffset>6096924</wp:posOffset>
+                </wp:positionH>
+                <wp:positionV relativeFrom="paragraph">
+                  <wp:posOffset>4115410</wp:posOffset>
+                </wp:positionV>
+                <wp:extent cx="1792605" cy="807608"/>
+                <wp:effectExtent l="0" t="0" r="10795" b="18415"/>
+                <wp:wrapNone/>
+                <wp:docPr id="1" name="Textruta 1"/>
+                <wp:cNvGraphicFramePr/>
+                <a:graphic xmlns:a="http://schemas.openxmlformats.org/drawingml/2006/main">
+                  <a:graphicData uri="http://schemas.microsoft.com/office/word/2010/wordprocessingShape">
+                    <wps:wsp>
+                      <wps:cNvSpPr txBox="1"/>
+                      <wps:spPr>
+                        <a:xfrm>
+                          <a:off x="0" y="0"/>
+                          <a:ext cx="1792605" cy="807608"/>
+                        </a:xfrm>
+                        <a:prstGeom prst="rect">
+                          <a:avLst/>
+                        </a:prstGeom>
+                        <a:solidFill>
+                          <a:schemeClr val="lt1"/>
+                        </a:solidFill>
+                        <a:ln w="6350">
+                          <a:solidFill>
+                            <a:prstClr val="black"/>
+                          </a:solidFill>
+                        </a:ln>
+                      </wps:spPr>
+                      <wps:txbx>
+                        <w:txbxContent>
+                          <w:p>
+                            <w:pPr>
+                              <w:jc w:val="center"/>
+                              <w:rPr>
+                                <w:b/>
+                                <w:sz w:val="16"/>
+                                <w:szCs w:val="16"/>
+                              </w:rPr>
+                            </w:pPr>
+                          </w:p>
+                          <w:p>
+                            <w:pPr>
+                              <w:jc w:val="center"/>
+                              <w:rPr>
+                                <w:b/>
+                              </w:rPr>
+                            </w:pPr>
+                            <w:r>
+                              <w:rPr>
+                                <w:b/>
+                              </w:rPr>
+                              <w:t>Lägga till och ta bort användare</w:t>
+                            </w:r>
+                          </w:p>
+                          <w:p>
+                            <w:pPr>
+                              <w:jc w:val="center"/>
+                              <w:rPr>
+                                <w:b/>
+                              </w:rPr>
+                            </w:pPr>
+                            <w:r>
+                              <w:rPr>
+                                <w:b/>
+                              </w:rPr>
+                              <w:t>(sida</w:t>
+                            </w:r>
+                            <w:r>
+                              <w:rPr>
+                                <w:b/>
+                              </w:rPr>
+                              <w:t xml:space="preserve"> </w:t>
+                            </w:r>
+                            <w:r>
+                              <w:rPr>
+                                <w:b/>
+                              </w:rPr>
+                              <w:t>19</w:t>
+                            </w:r>
+                            <w:r>
+                              <w:rPr>
+                                <w:b/>
+                              </w:rPr>
+                              <w:t>)</w:t>
+                            </w:r>
+                          </w:p>
+                          <w:p>
+                            <w:pPr>
+                              <w:jc w:val="center"/>
+                            </w:pPr>
+                          </w:p>
+                        </w:txbxContent>
+                      </wps:txbx>
+                      <wps:bodyPr rot="0" spcFirstLastPara="0" vertOverflow="overflow" horzOverflow="overflow" vert="horz" wrap="square" lIns="91440" tIns="45720" rIns="91440" bIns="45720" numCol="1" spcCol="0" rtlCol="0" fromWordArt="0" anchor="t" anchorCtr="0" forceAA="0" compatLnSpc="1">
+                        <a:prstTxWarp prst="textNoShape">
+                          <a:avLst/>
+                        </a:prstTxWarp>
+                        <a:noAutofit/>
+                      </wps:bodyPr>
+                    </wps:wsp>
+                  </a:graphicData>
+                </a:graphic>
+                <wp14:sizeRelH relativeFrom="margin">
+                  <wp14:pctWidth>0</wp14:pctWidth>
+                </wp14:sizeRelH>
+                <wp14:sizeRelV relativeFrom="margin">
+                  <wp14:pctHeight>0</wp14:pctHeight>
+                </wp14:sizeRelV>
+              </wp:anchor>
+            </w:drawing>
+          </mc:Choice>
+          <mc:Fallback>
+            <w:pict>
+              <v:shape w14:anchorId="19F9180E" id="Textruta 1" o:spid="_x0000_s1027" type="#_x0000_t202" style="position:absolute;margin-left:480.05pt;margin-top:324.05pt;width:141.15pt;height:63.6pt;z-index:251699200;visibility:visible;mso-wrap-style:square;mso-width-percent:0;mso-height-percent:0;mso-wrap-distance-left:9pt;mso-wrap-distance-top:0;mso-wrap-distance-right:9pt;mso-wrap-distance-bottom:0;mso-position-horizontal:absolute;mso-position-horizontal-relative:text;mso-position-vertical:absolute;mso-position-vertical-relative:text;mso-width-percent:0;mso-height-percent:0;mso-width-relative:margin;mso-height-relative:margin;v-text-anchor:top" o:gfxdata="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" fillcolor="white [3201]" strokeweight=".5pt">
+                <v:textbox>
+                  <w:txbxContent>
+                    <w:p>
+                      <w:pPr>
+                        <w:jc w:val="center"/>
+                        <w:rPr>
+                          <w:b/>
+                          <w:sz w:val="16"/>
+                          <w:szCs w:val="16"/>
+                        </w:rPr>
+                      </w:pPr>
+                    </w:p>
+                    <w:p>
+                      <w:pPr>
+                        <w:jc w:val="center"/>
+                        <w:rPr>
+                          <w:b/>
+                        </w:rPr>
+                      </w:pPr>
+                      <w:r>
+                        <w:rPr>
+                          <w:b/>
+                        </w:rPr>
+                        <w:t>Lägga till och ta bort användare</w:t>
+                      </w:r>
+                    </w:p>
+                    <w:p>
+                      <w:pPr>
+                        <w:jc w:val="center"/>
+                        <w:rPr>
+                          <w:b/>
+                        </w:rPr>
+                      </w:pPr>
+                      <w:r>
+                        <w:rPr>
+                          <w:b/>
+                        </w:rPr>
+                        <w:t>(sida</w:t>
+                      </w:r>
+                      <w:r>
+                        <w:rPr>
+                          <w:b/>
+                        </w:rPr>
+                        <w:t xml:space="preserve"> </w:t>
+                      </w:r>
+                      <w:r>
+                        <w:rPr>
+                          <w:b/>
+                        </w:rPr>
+                        <w:t>19</w:t>
+                      </w:r>
+                      <w:r>
+                        <w:rPr>
+                          <w:b/>
+                        </w:rPr>
+                        <w:t>)</w:t>
+                      </w:r>
+                    </w:p>
+                    <w:p>
+                      <w:pPr>
+                        <w:jc w:val="center"/>
+                      </w:pPr>
+                    </w:p>
+                  </w:txbxContent>
+                </v:textbox>
+              </v:shape>
+            </w:pict>
+          </mc:Fallback>
+        </mc:AlternateContent>
+      </w:r>
       <w:r>
         <w:rPr>
           <w:noProof/>
@@ -81,13 +491,13 @@
                               <w:rPr>
                                 <w:b/>
                               </w:rPr>
-                              <w:t xml:space="preserve"> 19</w:t>
-                            </w:r>
-                            <w:r>
-                              <w:rPr>
-                                <w:b/>
-                              </w:rPr>
-                              <w:t>)</w:t>
+                              <w:t xml:space="preserve"> 1</w:t>
+                            </w:r>
+                            <w:r>
+                              <w:rPr>
+                                <w:b/>
+                              </w:rPr>
+                              <w:t>8)</w:t>
                             </w:r>
                           </w:p>
                           <w:p>
@@ -141,11 +551,7 @@
           </mc:Choice>
           <mc:Fallback>
             <w:pict>
-              <v:shapetype w14:anchorId="0831EFAE" id="_x0000_t202" coordsize="21600,21600" o:spt="202" path="m,l,21600r21600,l21600,xe">
-                <v:stroke joinstyle="miter"/>
-                <v:path gradientshapeok="t" o:connecttype="rect"/>
-              </v:shapetype>
-              <v:shape id="Textruta 20" o:spid="_x0000_s1026" type="#_x0000_t202" style="position:absolute;margin-left:-43.75pt;margin-top:339.05pt;width:141.15pt;height:75.55pt;z-index:251697152;visibility:visible;mso-wrap-style:square;mso-width-percent:0;mso-height-percent:0;mso-wrap-distance-left:9pt;mso-wrap-distance-top:0;mso-wrap-distance-right:9pt;mso-wrap-distance-bottom:0;mso-position-horizontal:absolute;mso-position-horizontal-relative:text;mso-position-vertical:absolute;mso-position-vertical-relative:text;mso-width-percent:0;mso-height-percent:0;mso-width-relative:margin;mso-height-relative:margin;v-text-anchor:top" o:gfxdata="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" fillcolor="white [3201]" strokeweight=".5pt">
+              <v:shape w14:anchorId="0831EFAE" id="Textruta 20" o:spid="_x0000_s1028" type="#_x0000_t202" style="position:absolute;margin-left:-43.75pt;margin-top:339.05pt;width:141.15pt;height:75.55pt;z-index:251697152;visibility:visible;mso-wrap-style:square;mso-width-percent:0;mso-height-percent:0;mso-wrap-distance-left:9pt;mso-wrap-distance-top:0;mso-wrap-distance-right:9pt;mso-wrap-distance-bottom:0;mso-position-horizontal:absolute;mso-position-horizontal-relative:text;mso-position-vertical:absolute;mso-position-vertical-relative:text;mso-width-percent:0;mso-height-percent:0;mso-width-relative:margin;mso-height-relative:margin;v-text-anchor:top" o:gfxdata="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" fillcolor="white [3201]" strokeweight=".5pt">
                 <v:textbox>
                   <w:txbxContent>
                     <w:p>
@@ -181,30 +587,22 @@
                         <w:rPr>
                           <w:b/>
                         </w:rPr>
-                        <w:t xml:space="preserve"> </w:t>
-                      </w:r>
-                      <w:r>
-                        <w:rPr>
-                          <w:b/>
-                        </w:rPr>
-                        <w:t>19</w:t>
-                      </w:r>
-                      <w:r>
-                        <w:rPr>
-                          <w:b/>
-                        </w:rPr>
-                        <w:t>)</w:t>
-                      </w:r>
-                    </w:p>
-                    <w:p>
-                      <w:pPr>
-                        <w:jc w:val="center"/>
-                      </w:pPr>
-                      <w:proofErr w:type="spellStart"/>
+                        <w:t xml:space="preserve"> 1</w:t>
+                      </w:r>
+                      <w:r>
+                        <w:rPr>
+                          <w:b/>
+                        </w:rPr>
+                        <w:t>8)</w:t>
+                      </w:r>
+                    </w:p>
+                    <w:p>
+                      <w:pPr>
+                        <w:jc w:val="center"/>
+                      </w:pPr>
                       <w:r>
                         <w:t>GDPR</w:t>
                       </w:r>
-                      <w:proofErr w:type="spellEnd"/>
                     </w:p>
                     <w:p>
                       <w:pPr>
@@ -310,7 +708,13 @@
                               <w:rPr>
                                 <w:b/>
                               </w:rPr>
-                              <w:t xml:space="preserve"> 17</w:t>
+                              <w:t xml:space="preserve"> 1</w:t>
+                            </w:r>
+                            <w:r>
+                              <w:rPr>
+                                <w:b/>
+                              </w:rPr>
+                              <w:t>6</w:t>
                             </w:r>
                             <w:r>
                               <w:rPr>
@@ -354,7 +758,7 @@
           </mc:Choice>
           <mc:Fallback>
             <w:pict>
-              <v:shape w14:anchorId="605BFB84" id="Textruta 18" o:spid="_x0000_s1027" type="#_x0000_t202" style="position:absolute;margin-left:-42.35pt;margin-top:228.55pt;width:141.15pt;height:49.2pt;z-index:251693056;visibility:visible;mso-wrap-style:square;mso-width-percent:0;mso-height-percent:0;mso-wrap-distance-left:9pt;mso-wrap-distance-top:0;mso-wrap-distance-right:9pt;mso-wrap-distance-bottom:0;mso-position-horizontal:absolute;mso-position-horizontal-relative:text;mso-position-vertical:absolute;mso-position-vertical-relative:text;mso-width-percent:0;mso-height-percent:0;mso-width-relative:margin;mso-height-relative:margin;v-text-anchor:top" o:gfxdata="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" fillcolor="white [3201]" strokeweight=".5pt">
+              <v:shape w14:anchorId="605BFB84" id="Textruta 18" o:spid="_x0000_s1029" type="#_x0000_t202" style="position:absolute;margin-left:-42.35pt;margin-top:228.55pt;width:141.15pt;height:49.2pt;z-index:251693056;visibility:visible;mso-wrap-style:square;mso-width-percent:0;mso-height-percent:0;mso-wrap-distance-left:9pt;mso-wrap-distance-top:0;mso-wrap-distance-right:9pt;mso-wrap-distance-bottom:0;mso-position-horizontal:absolute;mso-position-horizontal-relative:text;mso-position-vertical:absolute;mso-position-vertical-relative:text;mso-width-percent:0;mso-height-percent:0;mso-width-relative:margin;mso-height-relative:margin;v-text-anchor:top" o:gfxdata="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" fillcolor="white [3201]" strokeweight=".5pt">
                 <v:textbox>
                   <w:txbxContent>
                     <w:p>
@@ -390,13 +794,13 @@
                         <w:rPr>
                           <w:b/>
                         </w:rPr>
-                        <w:t xml:space="preserve"> </w:t>
-                      </w:r>
-                      <w:r>
-                        <w:rPr>
-                          <w:b/>
-                        </w:rPr>
-                        <w:t>17</w:t>
+                        <w:t xml:space="preserve"> 1</w:t>
+                      </w:r>
+                      <w:r>
+                        <w:rPr>
+                          <w:b/>
+                        </w:rPr>
+                        <w:t>6</w:t>
                       </w:r>
                       <w:r>
                         <w:rPr>
@@ -501,7 +905,13 @@
                               <w:rPr>
                                 <w:b/>
                               </w:rPr>
-                              <w:t xml:space="preserve"> 18</w:t>
+                              <w:t xml:space="preserve"> 1</w:t>
+                            </w:r>
+                            <w:r>
+                              <w:rPr>
+                                <w:b/>
+                              </w:rPr>
+                              <w:t>7</w:t>
                             </w:r>
                             <w:r>
                               <w:rPr>
@@ -537,7 +947,7 @@
           </mc:Choice>
           <mc:Fallback>
             <w:pict>
-              <v:shape w14:anchorId="03010D4C" id="Textruta 19" o:spid="_x0000_s1028" type="#_x0000_t202" style="position:absolute;margin-left:-42.2pt;margin-top:285.85pt;width:141.15pt;height:39.9pt;z-index:251695104;visibility:visible;mso-wrap-style:square;mso-width-percent:0;mso-height-percent:0;mso-wrap-distance-left:9pt;mso-wrap-distance-top:0;mso-wrap-distance-right:9pt;mso-wrap-distance-bottom:0;mso-position-horizontal:absolute;mso-position-horizontal-relative:text;mso-position-vertical:absolute;mso-position-vertical-relative:text;mso-width-percent:0;mso-height-percent:0;mso-width-relative:margin;mso-height-relative:margin;v-text-anchor:top" o:gfxdata="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" fillcolor="white [3201]" strokeweight=".5pt">
+              <v:shape w14:anchorId="03010D4C" id="Textruta 19" o:spid="_x0000_s1030" type="#_x0000_t202" style="position:absolute;margin-left:-42.2pt;margin-top:285.85pt;width:141.15pt;height:39.9pt;z-index:251695104;visibility:visible;mso-wrap-style:square;mso-width-percent:0;mso-height-percent:0;mso-wrap-distance-left:9pt;mso-wrap-distance-top:0;mso-wrap-distance-right:9pt;mso-wrap-distance-bottom:0;mso-position-horizontal:absolute;mso-position-horizontal-relative:text;mso-position-vertical:absolute;mso-position-vertical-relative:text;mso-width-percent:0;mso-height-percent:0;mso-width-relative:margin;mso-height-relative:margin;v-text-anchor:top" o:gfxdata="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" fillcolor="white [3201]" strokeweight=".5pt">
                 <v:textbox>
                   <w:txbxContent>
                     <w:p>
@@ -579,7 +989,7 @@
                         <w:rPr>
                           <w:b/>
                         </w:rPr>
-                        <w:t>8</w:t>
+                        <w:t>7</w:t>
                       </w:r>
                       <w:r>
                         <w:rPr>
@@ -684,7 +1094,13 @@
                               <w:rPr>
                                 <w:b/>
                               </w:rPr>
-                              <w:t>12</w:t>
+                              <w:t>1</w:t>
+                            </w:r>
+                            <w:r>
+                              <w:rPr>
+                                <w:b/>
+                              </w:rPr>
+                              <w:t>1</w:t>
                             </w:r>
                             <w:r>
                               <w:rPr>
@@ -720,7 +1136,7 @@
           </mc:Choice>
           <mc:Fallback>
             <w:pict>
-              <v:shape w14:anchorId="2C5F5ED2" id="Textruta 13" o:spid="_x0000_s1029" type="#_x0000_t202" style="position:absolute;margin-left:448.55pt;margin-top:37.3pt;width:141.15pt;height:48.35pt;z-index:251682816;visibility:visible;mso-wrap-style:square;mso-width-percent:0;mso-height-percent:0;mso-wrap-distance-left:9pt;mso-wrap-distance-top:0;mso-wrap-distance-right:9pt;mso-wrap-distance-bottom:0;mso-position-horizontal:absolute;mso-position-horizontal-relative:text;mso-position-vertical:absolute;mso-position-vertical-relative:text;mso-width-percent:0;mso-height-percent:0;mso-width-relative:margin;mso-height-relative:margin;v-text-anchor:top" o:gfxdata="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" fillcolor="white [3201]" strokeweight=".5pt">
+              <v:shape w14:anchorId="2C5F5ED2" id="Textruta 13" o:spid="_x0000_s1031" type="#_x0000_t202" style="position:absolute;margin-left:448.55pt;margin-top:37.3pt;width:141.15pt;height:48.35pt;z-index:251682816;visibility:visible;mso-wrap-style:square;mso-width-percent:0;mso-height-percent:0;mso-wrap-distance-left:9pt;mso-wrap-distance-top:0;mso-wrap-distance-right:9pt;mso-wrap-distance-bottom:0;mso-position-horizontal:absolute;mso-position-horizontal-relative:text;mso-position-vertical:absolute;mso-position-vertical-relative:text;mso-width-percent:0;mso-height-percent:0;mso-width-relative:margin;mso-height-relative:margin;v-text-anchor:top" o:gfxdata="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" fillcolor="white [3201]" strokeweight=".5pt">
                 <v:textbox>
                   <w:txbxContent>
                     <w:p>
@@ -744,19 +1160,7 @@
                         <w:rPr>
                           <w:b/>
                         </w:rPr>
-                        <w:t>Profil</w:t>
-                      </w:r>
-                      <w:r>
-                        <w:rPr>
-                          <w:b/>
-                        </w:rPr>
-                        <w:t xml:space="preserve">/Logga </w:t>
-                      </w:r>
-                      <w:r>
-                        <w:rPr>
-                          <w:b/>
-                        </w:rPr>
-                        <w:t>ut</w:t>
+                        <w:t>Profil/Logga ut</w:t>
                       </w:r>
                     </w:p>
                     <w:p>
@@ -776,7 +1180,13 @@
                         <w:rPr>
                           <w:b/>
                         </w:rPr>
-                        <w:t>12</w:t>
+                        <w:t>1</w:t>
+                      </w:r>
+                      <w:r>
+                        <w:rPr>
+                          <w:b/>
+                        </w:rPr>
+                        <w:t>1</w:t>
                       </w:r>
                       <w:r>
                         <w:rPr>
@@ -1132,7 +1542,13 @@
                               <w:rPr>
                                 <w:b/>
                               </w:rPr>
-                              <w:t>16</w:t>
+                              <w:t>1</w:t>
+                            </w:r>
+                            <w:r>
+                              <w:rPr>
+                                <w:b/>
+                              </w:rPr>
+                              <w:t>5</w:t>
                             </w:r>
                             <w:r>
                               <w:rPr>
@@ -1168,7 +1584,7 @@
           </mc:Choice>
           <mc:Fallback>
             <w:pict>
-              <v:shape w14:anchorId="4F1E491D" id="Textruta 17" o:spid="_x0000_s1031" type="#_x0000_t202" style="position:absolute;margin-left:621.2pt;margin-top:203.7pt;width:141.15pt;height:63.6pt;z-index:251691008;visibility:visible;mso-wrap-style:square;mso-width-percent:0;mso-height-percent:0;mso-wrap-distance-left:9pt;mso-wrap-distance-top:0;mso-wrap-distance-right:9pt;mso-wrap-distance-bottom:0;mso-position-horizontal:absolute;mso-position-horizontal-relative:text;mso-position-vertical:absolute;mso-position-vertical-relative:text;mso-width-percent:0;mso-height-percent:0;mso-width-relative:margin;mso-height-relative:margin;v-text-anchor:top" o:gfxdata="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" fillcolor="white [3201]" strokeweight=".5pt">
+              <v:shape w14:anchorId="4F1E491D" id="Textruta 17" o:spid="_x0000_s1033" type="#_x0000_t202" style="position:absolute;margin-left:621.2pt;margin-top:203.7pt;width:141.15pt;height:63.6pt;z-index:251691008;visibility:visible;mso-wrap-style:square;mso-width-percent:0;mso-height-percent:0;mso-wrap-distance-left:9pt;mso-wrap-distance-top:0;mso-wrap-distance-right:9pt;mso-wrap-distance-bottom:0;mso-position-horizontal:absolute;mso-position-horizontal-relative:text;mso-position-vertical:absolute;mso-position-vertical-relative:text;mso-width-percent:0;mso-height-percent:0;mso-width-relative:margin;mso-height-relative:margin;v-text-anchor:top" o:gfxdata="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" fillcolor="white [3201]" strokeweight=".5pt">
                 <v:textbox>
                   <w:txbxContent>
                     <w:p>
@@ -1200,22 +1616,26 @@
                         </w:rPr>
                         <w:t xml:space="preserve">(köp) </w:t>
                       </w:r>
-                      <w:proofErr w:type="spellStart"/>
                       <w:r>
                         <w:rPr>
                           <w:b/>
                         </w:rPr>
                         <w:t>ordrar</w:t>
                       </w:r>
-                      <w:proofErr w:type="spellEnd"/>
-                    </w:p>
-                    <w:p>
-                      <w:pPr>
-                        <w:jc w:val="center"/>
-                        <w:rPr>
-                          <w:b/>
-                        </w:rPr>
-                      </w:pPr>
+                    </w:p>
+                    <w:p>
+                      <w:pPr>
+                        <w:jc w:val="center"/>
+                        <w:rPr>
+                          <w:b/>
+                        </w:rPr>
+                      </w:pPr>
+                      <w:r>
+                        <w:rPr>
+                          <w:b/>
+                        </w:rPr>
+                        <w:t xml:space="preserve"> (sida</w:t>
+                      </w:r>
                       <w:r>
                         <w:rPr>
                           <w:b/>
@@ -1226,19 +1646,13 @@
                         <w:rPr>
                           <w:b/>
                         </w:rPr>
-                        <w:t>(sida</w:t>
-                      </w:r>
-                      <w:r>
-                        <w:rPr>
-                          <w:b/>
-                        </w:rPr>
-                        <w:t xml:space="preserve"> </w:t>
-                      </w:r>
-                      <w:r>
-                        <w:rPr>
-                          <w:b/>
-                        </w:rPr>
-                        <w:t>16</w:t>
+                        <w:t>1</w:t>
+                      </w:r>
+                      <w:r>
+                        <w:rPr>
+                          <w:b/>
+                        </w:rPr>
+                        <w:t>5</w:t>
                       </w:r>
                       <w:r>
                         <w:rPr>
@@ -1361,7 +1775,13 @@
                               <w:rPr>
                                 <w:b/>
                               </w:rPr>
-                              <w:t>15</w:t>
+                              <w:t>1</w:t>
+                            </w:r>
+                            <w:r>
+                              <w:rPr>
+                                <w:b/>
+                              </w:rPr>
+                              <w:t>4</w:t>
                             </w:r>
                             <w:r>
                               <w:rPr>
@@ -1397,7 +1817,7 @@
           </mc:Choice>
           <mc:Fallback>
             <w:pict>
-              <v:shape w14:anchorId="4F1E491D" id="Textruta 16" o:spid="_x0000_s1032" type="#_x0000_t202" style="position:absolute;margin-left:621.2pt;margin-top:123.3pt;width:141.15pt;height:63.6pt;z-index:251688960;visibility:visible;mso-wrap-style:square;mso-width-percent:0;mso-height-percent:0;mso-wrap-distance-left:9pt;mso-wrap-distance-top:0;mso-wrap-distance-right:9pt;mso-wrap-distance-bottom:0;mso-position-horizontal:absolute;mso-position-horizontal-relative:text;mso-position-vertical:absolute;mso-position-vertical-relative:text;mso-width-percent:0;mso-height-percent:0;mso-width-relative:margin;mso-height-relative:margin;v-text-anchor:top" o:gfxdata="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" fillcolor="white [3201]" strokeweight=".5pt">
+              <v:shape w14:anchorId="4F1E491D" id="Textruta 16" o:spid="_x0000_s1034" type="#_x0000_t202" style="position:absolute;margin-left:621.2pt;margin-top:123.3pt;width:141.15pt;height:63.6pt;z-index:251688960;visibility:visible;mso-wrap-style:square;mso-width-percent:0;mso-height-percent:0;mso-wrap-distance-left:9pt;mso-wrap-distance-top:0;mso-wrap-distance-right:9pt;mso-wrap-distance-bottom:0;mso-position-horizontal:absolute;mso-position-horizontal-relative:text;mso-position-vertical:absolute;mso-position-vertical-relative:text;mso-width-percent:0;mso-height-percent:0;mso-width-relative:margin;mso-height-relative:margin;v-text-anchor:top" o:gfxdata="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" fillcolor="white [3201]" strokeweight=".5pt">
                 <v:textbox>
                   <w:txbxContent>
                     <w:p>
@@ -1459,7 +1879,13 @@
                         <w:rPr>
                           <w:b/>
                         </w:rPr>
-                        <w:t>15</w:t>
+                        <w:t>1</w:t>
+                      </w:r>
+                      <w:r>
+                        <w:rPr>
+                          <w:b/>
+                        </w:rPr>
+                        <w:t>4</w:t>
                       </w:r>
                       <w:r>
                         <w:rPr>
@@ -1570,7 +1996,13 @@
                               <w:rPr>
                                 <w:b/>
                               </w:rPr>
-                              <w:t>14</w:t>
+                              <w:t>1</w:t>
+                            </w:r>
+                            <w:r>
+                              <w:rPr>
+                                <w:b/>
+                              </w:rPr>
+                              <w:t>3</w:t>
                             </w:r>
                             <w:r>
                               <w:rPr>
@@ -1606,7 +2038,7 @@
           </mc:Choice>
           <mc:Fallback>
             <w:pict>
-              <v:shape w14:anchorId="4F1E491D" id="Textruta 15" o:spid="_x0000_s1033" type="#_x0000_t202" style="position:absolute;margin-left:469.5pt;margin-top:204.05pt;width:141.15pt;height:63.6pt;z-index:251686912;visibility:visible;mso-wrap-style:square;mso-width-percent:0;mso-height-percent:0;mso-wrap-distance-left:9pt;mso-wrap-distance-top:0;mso-wrap-distance-right:9pt;mso-wrap-distance-bottom:0;mso-position-horizontal:absolute;mso-position-horizontal-relative:text;mso-position-vertical:absolute;mso-position-vertical-relative:text;mso-width-percent:0;mso-height-percent:0;mso-width-relative:margin;mso-height-relative:margin;v-text-anchor:top" o:gfxdata="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" fillcolor="white [3201]" strokeweight=".5pt">
+              <v:shape w14:anchorId="4F1E491D" id="Textruta 15" o:spid="_x0000_s1035" type="#_x0000_t202" style="position:absolute;margin-left:469.5pt;margin-top:204.05pt;width:141.15pt;height:63.6pt;z-index:251686912;visibility:visible;mso-wrap-style:square;mso-width-percent:0;mso-height-percent:0;mso-wrap-distance-left:9pt;mso-wrap-distance-top:0;mso-wrap-distance-right:9pt;mso-wrap-distance-bottom:0;mso-position-horizontal:absolute;mso-position-horizontal-relative:text;mso-position-vertical:absolute;mso-position-vertical-relative:text;mso-width-percent:0;mso-height-percent:0;mso-width-relative:margin;mso-height-relative:margin;v-text-anchor:top" o:gfxdata="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" fillcolor="white [3201]" strokeweight=".5pt">
                 <v:textbox>
                   <w:txbxContent>
                     <w:p>
@@ -1656,7 +2088,13 @@
                         <w:rPr>
                           <w:b/>
                         </w:rPr>
-                        <w:t>14</w:t>
+                        <w:t>1</w:t>
+                      </w:r>
+                      <w:r>
+                        <w:rPr>
+                          <w:b/>
+                        </w:rPr>
+                        <w:t>3</w:t>
                       </w:r>
                       <w:r>
                         <w:rPr>
@@ -1779,7 +2217,13 @@
                               <w:rPr>
                                 <w:b/>
                               </w:rPr>
-                              <w:t>13</w:t>
+                              <w:t>1</w:t>
+                            </w:r>
+                            <w:r>
+                              <w:rPr>
+                                <w:b/>
+                              </w:rPr>
+                              <w:t>2</w:t>
                             </w:r>
                             <w:r>
                               <w:rPr>
@@ -1815,7 +2259,7 @@
           </mc:Choice>
           <mc:Fallback>
             <w:pict>
-              <v:shape w14:anchorId="40090A0E" id="Textruta 14" o:spid="_x0000_s1034" type="#_x0000_t202" style="position:absolute;margin-left:469.25pt;margin-top:123.15pt;width:141.15pt;height:63.6pt;z-index:251684864;visibility:visible;mso-wrap-style:square;mso-width-percent:0;mso-height-percent:0;mso-wrap-distance-left:9pt;mso-wrap-distance-top:0;mso-wrap-distance-right:9pt;mso-wrap-distance-bottom:0;mso-position-horizontal:absolute;mso-position-horizontal-relative:text;mso-position-vertical:absolute;mso-position-vertical-relative:text;mso-width-percent:0;mso-height-percent:0;mso-width-relative:margin;mso-height-relative:margin;v-text-anchor:top" o:gfxdata="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" fillcolor="white [3201]" strokeweight=".5pt">
+              <v:shape w14:anchorId="40090A0E" id="Textruta 14" o:spid="_x0000_s1036" type="#_x0000_t202" style="position:absolute;margin-left:469.25pt;margin-top:123.15pt;width:141.15pt;height:63.6pt;z-index:251684864;visibility:visible;mso-wrap-style:square;mso-width-percent:0;mso-height-percent:0;mso-wrap-distance-left:9pt;mso-wrap-distance-top:0;mso-wrap-distance-right:9pt;mso-wrap-distance-bottom:0;mso-position-horizontal:absolute;mso-position-horizontal-relative:text;mso-position-vertical:absolute;mso-position-vertical-relative:text;mso-width-percent:0;mso-height-percent:0;mso-width-relative:margin;mso-height-relative:margin;v-text-anchor:top" o:gfxdata="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" fillcolor="white [3201]" strokeweight=".5pt">
                 <v:textbox>
                   <w:txbxContent>
                     <w:p>
@@ -1877,7 +2321,13 @@
                         <w:rPr>
                           <w:b/>
                         </w:rPr>
-                        <w:t>13</w:t>
+                        <w:t>1</w:t>
+                      </w:r>
+                      <w:r>
+                        <w:rPr>
+                          <w:b/>
+                        </w:rPr>
+                        <w:t>2</w:t>
                       </w:r>
                       <w:r>
                         <w:rPr>
@@ -1982,7 +2432,13 @@
                               <w:rPr>
                                 <w:b/>
                               </w:rPr>
-                              <w:t>11</w:t>
+                              <w:t>1</w:t>
+                            </w:r>
+                            <w:r>
+                              <w:rPr>
+                                <w:b/>
+                              </w:rPr>
+                              <w:t>0</w:t>
                             </w:r>
                             <w:r>
                               <w:rPr>
@@ -2018,7 +2474,7 @@
           </mc:Choice>
           <mc:Fallback>
             <w:pict>
-              <v:shape w14:anchorId="489EC4BF" id="Textruta 7" o:spid="_x0000_s1035" type="#_x0000_t202" style="position:absolute;margin-left:282.85pt;margin-top:37.4pt;width:141.15pt;height:48.35pt;z-index:251670528;visibility:visible;mso-wrap-style:square;mso-width-percent:0;mso-height-percent:0;mso-wrap-distance-left:9pt;mso-wrap-distance-top:0;mso-wrap-distance-right:9pt;mso-wrap-distance-bottom:0;mso-position-horizontal:absolute;mso-position-horizontal-relative:text;mso-position-vertical:absolute;mso-position-vertical-relative:text;mso-width-percent:0;mso-height-percent:0;mso-width-relative:margin;mso-height-relative:margin;v-text-anchor:top" o:gfxdata="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" fillcolor="white [3201]" strokeweight=".5pt">
+              <v:shape w14:anchorId="489EC4BF" id="Textruta 7" o:spid="_x0000_s1037" type="#_x0000_t202" style="position:absolute;margin-left:282.85pt;margin-top:37.4pt;width:141.15pt;height:48.35pt;z-index:251670528;visibility:visible;mso-wrap-style:square;mso-width-percent:0;mso-height-percent:0;mso-wrap-distance-left:9pt;mso-wrap-distance-top:0;mso-wrap-distance-right:9pt;mso-wrap-distance-bottom:0;mso-position-horizontal:absolute;mso-position-horizontal-relative:text;mso-position-vertical:absolute;mso-position-vertical-relative:text;mso-width-percent:0;mso-height-percent:0;mso-width-relative:margin;mso-height-relative:margin;v-text-anchor:top" o:gfxdata="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" fillcolor="white [3201]" strokeweight=".5pt">
                 <v:textbox>
                   <w:txbxContent>
                     <w:p>
@@ -2062,218 +2518,13 @@
                         <w:rPr>
                           <w:b/>
                         </w:rPr>
-                        <w:t>11</w:t>
-                      </w:r>
-                      <w:r>
-                        <w:rPr>
-                          <w:b/>
-                        </w:rPr>
-                        <w:t>)</w:t>
-                      </w:r>
-                    </w:p>
-                    <w:p>
-                      <w:pPr>
-                        <w:jc w:val="center"/>
-                      </w:pPr>
-                    </w:p>
-                  </w:txbxContent>
-                </v:textbox>
-              </v:shape>
-            </w:pict>
-          </mc:Fallback>
-        </mc:AlternateContent>
-      </w:r>
-      <w:r>
-        <w:rPr>
-          <w:noProof/>
-        </w:rPr>
-        <mc:AlternateContent>
-          <mc:Choice Requires="wps">
-            <w:drawing>
-              <wp:anchor distT="0" distB="0" distL="114300" distR="114300" simplePos="0" relativeHeight="251680768" behindDoc="0" locked="0" layoutInCell="1" allowOverlap="1" wp14:anchorId="14531DD6" wp14:editId="53AC648C">
-                <wp:simplePos x="0" y="0"/>
-                <wp:positionH relativeFrom="column">
-                  <wp:posOffset>3495040</wp:posOffset>
-                </wp:positionH>
-                <wp:positionV relativeFrom="paragraph">
-                  <wp:posOffset>5050627</wp:posOffset>
-                </wp:positionV>
-                <wp:extent cx="1792605" cy="697116"/>
-                <wp:effectExtent l="0" t="0" r="10795" b="14605"/>
-                <wp:wrapNone/>
-                <wp:docPr id="12" name="Textruta 12"/>
-                <wp:cNvGraphicFramePr/>
-                <a:graphic xmlns:a="http://schemas.openxmlformats.org/drawingml/2006/main">
-                  <a:graphicData uri="http://schemas.microsoft.com/office/word/2010/wordprocessingShape">
-                    <wps:wsp>
-                      <wps:cNvSpPr txBox="1"/>
-                      <wps:spPr>
-                        <a:xfrm>
-                          <a:off x="0" y="0"/>
-                          <a:ext cx="1792605" cy="697116"/>
-                        </a:xfrm>
-                        <a:prstGeom prst="rect">
-                          <a:avLst/>
-                        </a:prstGeom>
-                        <a:solidFill>
-                          <a:schemeClr val="lt1"/>
-                        </a:solidFill>
-                        <a:ln w="6350">
-                          <a:solidFill>
-                            <a:prstClr val="black"/>
-                          </a:solidFill>
-                        </a:ln>
-                      </wps:spPr>
-                      <wps:txbx>
-                        <w:txbxContent>
-                          <w:p>
-                            <w:pPr>
-                              <w:jc w:val="center"/>
-                              <w:rPr>
-                                <w:b/>
-                                <w:sz w:val="16"/>
-                                <w:szCs w:val="16"/>
-                              </w:rPr>
-                            </w:pPr>
-                          </w:p>
-                          <w:p>
-                            <w:pPr>
-                              <w:jc w:val="center"/>
-                              <w:rPr>
-                                <w:b/>
-                              </w:rPr>
-                            </w:pPr>
-                            <w:r>
-                              <w:rPr>
-                                <w:b/>
-                              </w:rPr>
-                              <w:t>Checkout</w:t>
-                            </w:r>
-                          </w:p>
-                          <w:p>
-                            <w:pPr>
-                              <w:jc w:val="center"/>
-                              <w:rPr>
-                                <w:b/>
-                              </w:rPr>
-                            </w:pPr>
-                            <w:r>
-                              <w:rPr>
-                                <w:b/>
-                              </w:rPr>
-                              <w:t>(</w:t>
-                            </w:r>
-                            <w:r>
-                              <w:rPr>
-                                <w:b/>
-                              </w:rPr>
-                              <w:t>sida</w:t>
-                            </w:r>
-                            <w:r>
-                              <w:rPr>
-                                <w:b/>
-                              </w:rPr>
-                              <w:t xml:space="preserve"> </w:t>
-                            </w:r>
-                            <w:r>
-                              <w:rPr>
-                                <w:b/>
-                              </w:rPr>
-                              <w:t>10</w:t>
-                            </w:r>
-                            <w:r>
-                              <w:rPr>
-                                <w:b/>
-                              </w:rPr>
-                              <w:t>)</w:t>
-                            </w:r>
-                          </w:p>
-                          <w:p>
-                            <w:pPr>
-                              <w:jc w:val="center"/>
-                            </w:pPr>
-                          </w:p>
-                        </w:txbxContent>
-                      </wps:txbx>
-                      <wps:bodyPr rot="0" spcFirstLastPara="0" vertOverflow="overflow" horzOverflow="overflow" vert="horz" wrap="square" lIns="91440" tIns="45720" rIns="91440" bIns="45720" numCol="1" spcCol="0" rtlCol="0" fromWordArt="0" anchor="t" anchorCtr="0" forceAA="0" compatLnSpc="1">
-                        <a:prstTxWarp prst="textNoShape">
-                          <a:avLst/>
-                        </a:prstTxWarp>
-                        <a:noAutofit/>
-                      </wps:bodyPr>
-                    </wps:wsp>
-                  </a:graphicData>
-                </a:graphic>
-                <wp14:sizeRelH relativeFrom="margin">
-                  <wp14:pctWidth>0</wp14:pctWidth>
-                </wp14:sizeRelH>
-                <wp14:sizeRelV relativeFrom="margin">
-                  <wp14:pctHeight>0</wp14:pctHeight>
-                </wp14:sizeRelV>
-              </wp:anchor>
-            </w:drawing>
-          </mc:Choice>
-          <mc:Fallback>
-            <w:pict>
-              <v:shape w14:anchorId="14531DD6" id="Textruta 12" o:spid="_x0000_s1036" type="#_x0000_t202" style="position:absolute;margin-left:275.2pt;margin-top:397.7pt;width:141.15pt;height:54.9pt;z-index:251680768;visibility:visible;mso-wrap-style:square;mso-width-percent:0;mso-height-percent:0;mso-wrap-distance-left:9pt;mso-wrap-distance-top:0;mso-wrap-distance-right:9pt;mso-wrap-distance-bottom:0;mso-position-horizontal:absolute;mso-position-horizontal-relative:text;mso-position-vertical:absolute;mso-position-vertical-relative:text;mso-width-percent:0;mso-height-percent:0;mso-width-relative:margin;mso-height-relative:margin;v-text-anchor:top" o:gfxdata="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" fillcolor="white [3201]" strokeweight=".5pt">
-                <v:textbox>
-                  <w:txbxContent>
-                    <w:p>
-                      <w:pPr>
-                        <w:jc w:val="center"/>
-                        <w:rPr>
-                          <w:b/>
-                          <w:sz w:val="16"/>
-                          <w:szCs w:val="16"/>
-                        </w:rPr>
-                      </w:pPr>
-                    </w:p>
-                    <w:p>
-                      <w:pPr>
-                        <w:jc w:val="center"/>
-                        <w:rPr>
-                          <w:b/>
-                        </w:rPr>
-                      </w:pPr>
-                      <w:proofErr w:type="spellStart"/>
-                      <w:r>
-                        <w:rPr>
-                          <w:b/>
-                        </w:rPr>
-                        <w:t>Checkout</w:t>
-                      </w:r>
-                      <w:proofErr w:type="spellEnd"/>
-                    </w:p>
-                    <w:p>
-                      <w:pPr>
-                        <w:jc w:val="center"/>
-                        <w:rPr>
-                          <w:b/>
-                        </w:rPr>
-                      </w:pPr>
-                      <w:r>
-                        <w:rPr>
-                          <w:b/>
-                        </w:rPr>
-                        <w:t>(</w:t>
-                      </w:r>
-                      <w:r>
-                        <w:rPr>
-                          <w:b/>
-                        </w:rPr>
-                        <w:t>sida</w:t>
-                      </w:r>
-                      <w:r>
-                        <w:rPr>
-                          <w:b/>
-                        </w:rPr>
-                        <w:t xml:space="preserve"> </w:t>
-                      </w:r>
-                      <w:r>
-                        <w:rPr>
-                          <w:b/>
-                        </w:rPr>
-                        <w:t>10</w:t>
+                        <w:t>1</w:t>
+                      </w:r>
+                      <w:r>
+                        <w:rPr>
+                          <w:b/>
+                        </w:rPr>
+                        <w:t>0</w:t>
                       </w:r>
                       <w:r>
                         <w:rPr>
@@ -2431,7 +2682,7 @@
           </mc:Choice>
           <mc:Fallback>
             <w:pict>
-              <v:shape w14:anchorId="1E459C67" id="Textruta 10" o:spid="_x0000_s1037" type="#_x0000_t202" style="position:absolute;margin-left:274.9pt;margin-top:256.35pt;width:141.15pt;height:61.3pt;z-index:251676672;visibility:visible;mso-wrap-style:square;mso-width-percent:0;mso-height-percent:0;mso-wrap-distance-left:9pt;mso-wrap-distance-top:0;mso-wrap-distance-right:9pt;mso-wrap-distance-bottom:0;mso-position-horizontal:absolute;mso-position-horizontal-relative:text;mso-position-vertical:absolute;mso-position-vertical-relative:text;mso-width-percent:0;mso-height-percent:0;mso-width-relative:margin;mso-height-relative:margin;v-text-anchor:top" o:gfxdata="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" fillcolor="white [3201]" strokeweight=".5pt">
+              <v:shape w14:anchorId="1E459C67" id="Textruta 10" o:spid="_x0000_s1038" type="#_x0000_t202" style="position:absolute;margin-left:274.9pt;margin-top:256.35pt;width:141.15pt;height:61.3pt;z-index:251676672;visibility:visible;mso-wrap-style:square;mso-width-percent:0;mso-height-percent:0;mso-wrap-distance-left:9pt;mso-wrap-distance-top:0;mso-wrap-distance-right:9pt;mso-wrap-distance-bottom:0;mso-position-horizontal:absolute;mso-position-horizontal-relative:text;mso-position-vertical:absolute;mso-position-vertical-relative:text;mso-width-percent:0;mso-height-percent:0;mso-width-relative:margin;mso-height-relative:margin;v-text-anchor:top" o:gfxdata="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" fillcolor="white [3201]" strokeweight=".5pt">
                 <v:textbox>
                   <w:txbxContent>
                     <w:p>
@@ -3757,7 +4008,13 @@
     </w:r>
     <w:r>
       <w:tab/>
-      <w:t>Version 1.0/ED181211</w:t>
+      <w:t xml:space="preserve">Version </w:t>
+    </w:r>
+    <w:r>
+      <w:t>2</w:t>
+    </w:r>
+    <w:r>
+      <w:t>.0/ED181211</w:t>
     </w:r>
   </w:p>
 </w:ftr>
@@ -4188,7 +4445,7 @@
   <w:style w:type="paragraph" w:default="1" w:styleId="Normal">
     <w:name w:val="Normal"/>
     <w:qFormat/>
-    <w:rsid w:val="00F87A69"/>
+    <w:rsid w:val="004343C0"/>
   </w:style>
   <w:style w:type="paragraph" w:styleId="Rubrik1">
     <w:name w:val="heading 1"/>
@@ -4596,7 +4853,7 @@
 </file>
 
 <file path=customXml/itemProps1.xml><?xml version="1.0" encoding="utf-8"?>
-<ds:datastoreItem xmlns:ds="http://schemas.openxmlformats.org/officeDocument/2006/customXml" ds:itemID="{2BF742BB-2C81-FA43-AE4D-28D7586B7801}">
+<ds:datastoreItem xmlns:ds="http://schemas.openxmlformats.org/officeDocument/2006/customXml" ds:itemID="{41A9F328-6D4F-BC4B-A856-7BB026D6A518}">
   <ds:schemaRefs>
     <ds:schemaRef ds:uri="http://schemas.openxmlformats.org/officeDocument/2006/bibliography"/>
   </ds:schemaRefs>

</xml_diff>